<commit_message>
chopped up the DASC ASI array in time, to remove the memory error in linux
</commit_message>
<xml_diff>
--- a/Tools/Routines/CreateVideo2DEnergySpectraAndAuroraAutomated_function_list.docx
+++ b/Tools/Routines/CreateVideo2DEnergySpectraAndAuroraAutomated_function_list.docx
@@ -1,9 +1,14 @@
 
 <file path=word/document.xml><?xml version="1.0" encoding="utf-8"?>
-<w:document xmlns:wpc="http://schemas.microsoft.com/office/word/2010/wordprocessingCanvas" xmlns:cx="http://schemas.microsoft.com/office/drawing/2014/chartex" xmlns:cx1="http://schemas.microsoft.com/office/drawing/2015/9/8/chartex" xmlns:mc="http://schemas.openxmlformats.org/markup-compatibility/2006" xmlns:o="urn:schemas-microsoft-com:office:office" xmlns:r="http://schemas.openxmlformats.org/officeDocument/2006/relationships" xmlns:m="http://schemas.openxmlformats.org/officeDocument/2006/math" xmlns:v="urn:schemas-microsoft-com:vml" xmlns:wp14="http://schemas.microsoft.com/office/word/2010/wordprocessingDrawing" xmlns:wp="http://schemas.openxmlformats.org/drawingml/2006/wordprocessingDrawing" xmlns:w10="urn:schemas-microsoft-com:office:word" xmlns:w="http://schemas.openxmlformats.org/wordprocessingml/2006/main" xmlns:w14="http://schemas.microsoft.com/office/word/2010/wordml" xmlns:w15="http://schemas.microsoft.com/office/word/2012/wordml" xmlns:w16se="http://schemas.microsoft.com/office/word/2015/wordml/symex" xmlns:wpg="http://schemas.microsoft.com/office/word/2010/wordprocessingGroup" xmlns:wpi="http://schemas.microsoft.com/office/word/2010/wordprocessingInk" xmlns:wne="http://schemas.microsoft.com/office/word/2006/wordml" xmlns:wps="http://schemas.microsoft.com/office/word/2010/wordprocessingShape" mc:Ignorable="w14 w15 w16se wp14">
+<w:document xmlns:o="urn:schemas-microsoft-com:office:office" xmlns:r="http://schemas.openxmlformats.org/officeDocument/2006/relationships" xmlns:v="urn:schemas-microsoft-com:vml" xmlns:w="http://schemas.openxmlformats.org/wordprocessingml/2006/main" xmlns:w10="urn:schemas-microsoft-com:office:word" xmlns:wp="http://schemas.openxmlformats.org/drawingml/2006/wordprocessingDrawing" xmlns:wps="http://schemas.microsoft.com/office/word/2010/wordprocessingShape" xmlns:wpg="http://schemas.microsoft.com/office/word/2010/wordprocessingGroup" xmlns:mc="http://schemas.openxmlformats.org/markup-compatibility/2006" xmlns:wp14="http://schemas.microsoft.com/office/word/2010/wordprocessingDrawing" xmlns:w14="http://schemas.microsoft.com/office/word/2010/wordml" mc:Ignorable="w14 wp14">
   <w:body>
     <w:p>
-      <w:r>
+      <w:pPr>
+        <w:pStyle w:val="Normal"/>
+        <w:rPr/>
+      </w:pPr>
+      <w:r>
+        <w:rPr/>
         <w:t>CreateVideo2DEnergySpectraAndAuroraAutomated.m</w:t>
       </w:r>
     </w:p>
@@ -14,8 +19,10 @@
           <w:ilvl w:val="0"/>
           <w:numId w:val="1"/>
         </w:numPr>
-      </w:pPr>
-      <w:r>
+        <w:rPr/>
+      </w:pPr>
+      <w:r>
+        <w:rPr/>
         <w:t>generate_energy_spectra_data_product()</w:t>
       </w:r>
     </w:p>
@@ -26,8 +33,10 @@
           <w:ilvl w:val="1"/>
           <w:numId w:val="1"/>
         </w:numPr>
-      </w:pPr>
-      <w:r>
+        <w:rPr/>
+      </w:pPr>
+      <w:r>
+        <w:rPr/>
         <w:t>read_amisr()</w:t>
       </w:r>
     </w:p>
@@ -38,8 +47,10 @@
           <w:ilvl w:val="1"/>
           <w:numId w:val="1"/>
         </w:numPr>
-      </w:pPr>
-      <w:r>
+        <w:rPr/>
+      </w:pPr>
+      <w:r>
+        <w:rPr/>
         <w:t>aer_to_field_aligned_coords()</w:t>
       </w:r>
     </w:p>
@@ -50,8 +61,10 @@
           <w:ilvl w:val="1"/>
           <w:numId w:val="1"/>
         </w:numPr>
-      </w:pPr>
-      <w:r>
+        <w:rPr/>
+      </w:pPr>
+      <w:r>
+        <w:rPr/>
         <w:t>interpolate_to_field_aligned_coords()</w:t>
       </w:r>
     </w:p>
@@ -62,8 +75,10 @@
           <w:ilvl w:val="1"/>
           <w:numId w:val="1"/>
         </w:numPr>
-      </w:pPr>
-      <w:r>
+        <w:rPr/>
+      </w:pPr>
+      <w:r>
+        <w:rPr/>
         <w:t>get_2D_energy_spectra()</w:t>
       </w:r>
     </w:p>
@@ -71,11 +86,55 @@
       <w:pPr>
         <w:pStyle w:val="ListParagraph"/>
         <w:numPr>
+          <w:ilvl w:val="2"/>
+          <w:numId w:val="1"/>
+        </w:numPr>
+        <w:rPr/>
+      </w:pPr>
+      <w:r>
+        <w:rPr/>
+        <w:t>get_error_in_q()</w:t>
+      </w:r>
+    </w:p>
+    <w:p>
+      <w:pPr>
+        <w:pStyle w:val="ListParagraph"/>
+        <w:numPr>
+          <w:ilvl w:val="2"/>
+          <w:numId w:val="1"/>
+        </w:numPr>
+        <w:rPr/>
+      </w:pPr>
+      <w:r>
+        <w:rPr/>
+        <w:t>get_energy_dep_matrix()</w:t>
+      </w:r>
+    </w:p>
+    <w:p>
+      <w:pPr>
+        <w:pStyle w:val="ListParagraph"/>
+        <w:numPr>
+          <w:ilvl w:val="2"/>
+          <w:numId w:val="1"/>
+        </w:numPr>
+        <w:rPr/>
+      </w:pPr>
+      <w:r>
+        <w:rPr/>
+        <w:t>get_inverted_flux()</w:t>
+      </w:r>
+    </w:p>
+    <w:p>
+      <w:pPr>
+        <w:pStyle w:val="ListParagraph"/>
+        <w:numPr>
           <w:ilvl w:val="1"/>
           <w:numId w:val="1"/>
         </w:numPr>
-      </w:pPr>
-      <w:r>
+        <w:rPr/>
+      </w:pPr>
+      <w:r>
+        <w:rPr/>
         <w:t>create_energyFlux_hdf5()</w:t>
       </w:r>
     </w:p>
@@ -86,7 +145,11 @@
           <w:ilvl w:val="1"/>
           <w:numId w:val="1"/>
         </w:numPr>
-      </w:pPr>
+        <w:rPr/>
+      </w:pPr>
+      <w:r>
+        <w:rPr/>
+      </w:r>
     </w:p>
     <w:p>
       <w:pPr>
@@ -95,8 +158,10 @@
           <w:ilvl w:val="1"/>
           <w:numId w:val="1"/>
         </w:numPr>
-      </w:pPr>
-      <w:r>
+        <w:rPr/>
+      </w:pPr>
+      <w:r>
+        <w:rPr/>
         <w:t>create_DASC_hdf5_low_memory()</w:t>
       </w:r>
     </w:p>
@@ -107,21 +172,20 @@
           <w:ilvl w:val="2"/>
           <w:numId w:val="1"/>
         </w:numPr>
+        <w:rPr/>
       </w:pPr>
       <w:commentRangeStart w:id="0"/>
       <w:r>
-        <w:t>DASC_aer_to_geodetic()</w:t>
-      </w:r>
-      <w:r>
-        <w:t xml:space="preserve"> </w:t>
+        <w:rPr/>
+        <w:t xml:space="preserve">DASC_aer_to_geodetic() </w:t>
       </w:r>
       <w:commentRangeEnd w:id="0"/>
       <w:r>
-        <w:rPr>
-          <w:rStyle w:val="CommentReference"/>
-        </w:rPr>
         <w:commentReference w:id="0"/>
       </w:r>
+      <w:r>
+        <w:rPr/>
+      </w:r>
     </w:p>
     <w:p>
       <w:pPr>
@@ -130,8 +194,10 @@
           <w:ilvl w:val="2"/>
           <w:numId w:val="1"/>
         </w:numPr>
-      </w:pPr>
-      <w:r>
+        <w:rPr/>
+      </w:pPr>
+      <w:r>
+        <w:rPr/>
         <w:t>calibrate_DASC_pixels()</w:t>
       </w:r>
     </w:p>
@@ -142,8 +208,10 @@
           <w:ilvl w:val="2"/>
           <w:numId w:val="1"/>
         </w:numPr>
-      </w:pPr>
-      <w:r>
+        <w:rPr/>
+      </w:pPr>
+      <w:r>
+        <w:rPr/>
         <w:t>DASC_aer_to_geodetic_v2018()</w:t>
       </w:r>
     </w:p>
@@ -154,8 +222,10 @@
           <w:ilvl w:val="2"/>
           <w:numId w:val="1"/>
         </w:numPr>
-      </w:pPr>
-      <w:r>
+        <w:rPr/>
+      </w:pPr>
+      <w:r>
+        <w:rPr/>
         <w:t>read_DASC_fits()</w:t>
       </w:r>
     </w:p>
@@ -166,15 +236,24 @@
           <w:ilvl w:val="1"/>
           <w:numId w:val="1"/>
         </w:numPr>
-      </w:pPr>
+        <w:rPr/>
+      </w:pPr>
+      <w:bookmarkStart w:id="0" w:name="_GoBack"/>
       <w:bookmarkStart w:id="1" w:name="_GoBack"/>
       <w:bookmarkEnd w:id="1"/>
-    </w:p>
-    <w:p>
-      <w:pPr>
-        <w:pStyle w:val="ListParagraph"/>
-        <w:ind w:left="1800"/>
-      </w:pPr>
+      <w:r>
+        <w:rPr/>
+      </w:r>
+    </w:p>
+    <w:p>
+      <w:pPr>
+        <w:pStyle w:val="ListParagraph"/>
+        <w:ind w:left="1800" w:hanging="0"/>
+        <w:rPr/>
+      </w:pPr>
+      <w:r>
+        <w:rPr/>
+      </w:r>
     </w:p>
     <w:p>
       <w:pPr>
@@ -183,8 +262,10 @@
           <w:ilvl w:val="0"/>
           <w:numId w:val="1"/>
         </w:numPr>
-      </w:pPr>
-      <w:r>
+        <w:rPr/>
+      </w:pPr>
+      <w:r>
+        <w:rPr/>
         <w:t>create_energy_spectra_images()</w:t>
       </w:r>
     </w:p>
@@ -192,110 +273,80 @@
       <w:pPr>
         <w:pStyle w:val="ListParagraph"/>
         <w:numPr>
-          <w:ilvl w:val="0"/>
-          <w:numId w:val="1"/>
-        </w:numPr>
-      </w:pPr>
+          <w:ilvl w:val="1"/>
+          <w:numId w:val="1"/>
+        </w:numPr>
+        <w:rPr/>
+      </w:pPr>
+      <w:r>
+        <w:rPr/>
+        <w:t>readh5_variable_at_time()</w:t>
+      </w:r>
+    </w:p>
+    <w:p>
+      <w:pPr>
+        <w:pStyle w:val="ListParagraph"/>
+        <w:numPr>
+          <w:ilvl w:val="1"/>
+          <w:numId w:val="1"/>
+        </w:numPr>
+        <w:tabs>
+          <w:tab w:val="left" w:pos="2910" w:leader="none"/>
+        </w:tabs>
+        <w:spacing w:before="0" w:after="160"/>
+        <w:contextualSpacing/>
+        <w:rPr/>
+      </w:pPr>
+      <w:r>
+        <w:rPr/>
+      </w:r>
     </w:p>
     <w:sectPr>
+      <w:type w:val="nextPage"/>
       <w:pgSz w:w="12240" w:h="15840"/>
-      <w:pgMar w:top="1440" w:right="1440" w:bottom="1440" w:left="1440" w:header="720" w:footer="720" w:gutter="0"/>
-      <w:cols w:space="720"/>
-      <w:docGrid w:linePitch="360"/>
+      <w:pgMar w:left="1440" w:right="1440" w:header="0" w:top="1440" w:footer="0" w:bottom="1440" w:gutter="0"/>
+      <w:pgNumType w:fmt="decimal"/>
+      <w:formProt w:val="false"/>
+      <w:textDirection w:val="lrTb"/>
+      <w:docGrid w:type="default" w:linePitch="360" w:charSpace="4294965247"/>
     </w:sectPr>
   </w:body>
 </w:document>
 </file>
 
 <file path=word/comments.xml><?xml version="1.0" encoding="utf-8"?>
-<w:comments xmlns:wpc="http://schemas.microsoft.com/office/word/2010/wordprocessingCanvas" xmlns:cx="http://schemas.microsoft.com/office/drawing/2014/chartex" xmlns:cx1="http://schemas.microsoft.com/office/drawing/2015/9/8/chartex" xmlns:mc="http://schemas.openxmlformats.org/markup-compatibility/2006" xmlns:o="urn:schemas-microsoft-com:office:office" xmlns:r="http://schemas.openxmlformats.org/officeDocument/2006/relationships" xmlns:m="http://schemas.openxmlformats.org/officeDocument/2006/math" xmlns:v="urn:schemas-microsoft-com:vml" xmlns:wp14="http://schemas.microsoft.com/office/word/2010/wordprocessingDrawing" xmlns:wp="http://schemas.openxmlformats.org/drawingml/2006/wordprocessingDrawing" xmlns:w10="urn:schemas-microsoft-com:office:word" xmlns:w="http://schemas.openxmlformats.org/wordprocessingml/2006/main" xmlns:w14="http://schemas.microsoft.com/office/word/2010/wordml" xmlns:w15="http://schemas.microsoft.com/office/word/2012/wordml" xmlns:w16se="http://schemas.microsoft.com/office/word/2015/wordml/symex" xmlns:wpg="http://schemas.microsoft.com/office/word/2010/wordprocessingGroup" xmlns:wpi="http://schemas.microsoft.com/office/word/2010/wordprocessingInk" xmlns:wne="http://schemas.microsoft.com/office/word/2006/wordml" xmlns:wps="http://schemas.microsoft.com/office/word/2010/wordprocessingShape" mc:Ignorable="w14 w15 w16se wp14">
+<w:comments xmlns:o="urn:schemas-microsoft-com:office:office" xmlns:r="http://schemas.openxmlformats.org/officeDocument/2006/relationships" xmlns:v="urn:schemas-microsoft-com:vml" xmlns:w="http://schemas.openxmlformats.org/wordprocessingml/2006/main" xmlns:w10="urn:schemas-microsoft-com:office:word" xmlns:wp="http://schemas.openxmlformats.org/drawingml/2006/wordprocessingDrawing" xmlns:wps="http://schemas.microsoft.com/office/word/2010/wordprocessingShape" xmlns:wpg="http://schemas.microsoft.com/office/word/2010/wordprocessingGroup" xmlns:mc="http://schemas.openxmlformats.org/markup-compatibility/2006" xmlns:wp14="http://schemas.microsoft.com/office/word/2010/wordprocessingDrawing" xmlns:w14="http://schemas.microsoft.com/office/word/2010/wordml" mc:Ignorable="w14 wp14">
   <w:comment w:id="0" w:author="Nithin Sivadas" w:date="2018-05-18T12:18:00Z" w:initials="NS">
     <w:p>
-      <w:pPr>
-        <w:pStyle w:val="CommentText"/>
-      </w:pPr>
       <w:r>
         <w:rPr>
-          <w:rStyle w:val="CommentReference"/>
+          <w:rFonts w:ascii="Liberation Serif" w:hAnsi="Liberation Serif" w:eastAsia="DejaVu Sans" w:cs="DejaVu Sans"/>
+          <w:sz w:val="24"/>
+          <w:szCs w:val="24"/>
+          <w:lang w:val="en-US" w:eastAsia="en-US" w:bidi="en-US"/>
         </w:rPr>
-        <w:annotationRef/>
-      </w:r>
-      <w:r>
         <w:t xml:space="preserve">This is where the calibration also takes place. We need to decouple the calibration. </w:t>
       </w:r>
     </w:p>
     <w:p>
-      <w:pPr>
-        <w:pStyle w:val="CommentText"/>
-      </w:pPr>
+      <w:r>
+        <w:rPr>
+          <w:rFonts w:ascii="Liberation Serif" w:hAnsi="Liberation Serif" w:eastAsia="DejaVu Sans" w:cs="DejaVu Sans"/>
+          <w:sz w:val="24"/>
+          <w:szCs w:val="24"/>
+          <w:lang w:val="en-US" w:eastAsia="en-US" w:bidi="en-US"/>
+        </w:rPr>
+      </w:r>
     </w:p>
   </w:comment>
 </w:comments>
 </file>
 
-<file path=word/commentsExtended.xml><?xml version="1.0" encoding="utf-8"?>
-<w15:commentsEx xmlns:wpc="http://schemas.microsoft.com/office/word/2010/wordprocessingCanvas" xmlns:cx="http://schemas.microsoft.com/office/drawing/2014/chartex" xmlns:cx1="http://schemas.microsoft.com/office/drawing/2015/9/8/chartex" xmlns:mc="http://schemas.openxmlformats.org/markup-compatibility/2006" xmlns:o="urn:schemas-microsoft-com:office:office" xmlns:r="http://schemas.openxmlformats.org/officeDocument/2006/relationships" xmlns:m="http://schemas.openxmlformats.org/officeDocument/2006/math" xmlns:v="urn:schemas-microsoft-com:vml" xmlns:wp14="http://schemas.microsoft.com/office/word/2010/wordprocessingDrawing" xmlns:wp="http://schemas.openxmlformats.org/drawingml/2006/wordprocessingDrawing" xmlns:w10="urn:schemas-microsoft-com:office:word" xmlns:w="http://schemas.openxmlformats.org/wordprocessingml/2006/main" xmlns:w14="http://schemas.microsoft.com/office/word/2010/wordml" xmlns:w15="http://schemas.microsoft.com/office/word/2012/wordml" xmlns:w16se="http://schemas.microsoft.com/office/word/2015/wordml/symex" xmlns:wpg="http://schemas.microsoft.com/office/word/2010/wordprocessingGroup" xmlns:wpi="http://schemas.microsoft.com/office/word/2010/wordprocessingInk" xmlns:wne="http://schemas.microsoft.com/office/word/2006/wordml" xmlns:wps="http://schemas.microsoft.com/office/word/2010/wordprocessingShape" mc:Ignorable="w14 w15 w16se wp14">
-  <w15:commentEx w15:paraId="042EBFCF" w15:done="0"/>
-</w15:commentsEx>
-</file>
-
-<file path=word/endnotes.xml><?xml version="1.0" encoding="utf-8"?>
-<w:endnotes xmlns:wpc="http://schemas.microsoft.com/office/word/2010/wordprocessingCanvas" xmlns:cx="http://schemas.microsoft.com/office/drawing/2014/chartex" xmlns:cx1="http://schemas.microsoft.com/office/drawing/2015/9/8/chartex" xmlns:mc="http://schemas.openxmlformats.org/markup-compatibility/2006" xmlns:o="urn:schemas-microsoft-com:office:office" xmlns:r="http://schemas.openxmlformats.org/officeDocument/2006/relationships" xmlns:m="http://schemas.openxmlformats.org/officeDocument/2006/math" xmlns:v="urn:schemas-microsoft-com:vml" xmlns:wp14="http://schemas.microsoft.com/office/word/2010/wordprocessingDrawing" xmlns:wp="http://schemas.openxmlformats.org/drawingml/2006/wordprocessingDrawing" xmlns:w10="urn:schemas-microsoft-com:office:word" xmlns:w="http://schemas.openxmlformats.org/wordprocessingml/2006/main" xmlns:w14="http://schemas.microsoft.com/office/word/2010/wordml" xmlns:w15="http://schemas.microsoft.com/office/word/2012/wordml" xmlns:w16se="http://schemas.microsoft.com/office/word/2015/wordml/symex" xmlns:wpg="http://schemas.microsoft.com/office/word/2010/wordprocessingGroup" xmlns:wpi="http://schemas.microsoft.com/office/word/2010/wordprocessingInk" xmlns:wne="http://schemas.microsoft.com/office/word/2006/wordml" xmlns:wps="http://schemas.microsoft.com/office/word/2010/wordprocessingShape" mc:Ignorable="w14 w15 w16se wp14">
-  <w:endnote w:type="separator" w:id="-1">
-    <w:p>
-      <w:pPr>
-        <w:spacing w:after="0" w:line="240" w:lineRule="auto"/>
-      </w:pPr>
-      <w:r>
-        <w:separator/>
-      </w:r>
-    </w:p>
-  </w:endnote>
-  <w:endnote w:type="continuationSeparator" w:id="0">
-    <w:p>
-      <w:pPr>
-        <w:spacing w:after="0" w:line="240" w:lineRule="auto"/>
-      </w:pPr>
-      <w:r>
-        <w:continuationSeparator/>
-      </w:r>
-    </w:p>
-  </w:endnote>
-</w:endnotes>
-</file>
-
-<file path=word/footnotes.xml><?xml version="1.0" encoding="utf-8"?>
-<w:footnotes xmlns:wpc="http://schemas.microsoft.com/office/word/2010/wordprocessingCanvas" xmlns:cx="http://schemas.microsoft.com/office/drawing/2014/chartex" xmlns:cx1="http://schemas.microsoft.com/office/drawing/2015/9/8/chartex" xmlns:mc="http://schemas.openxmlformats.org/markup-compatibility/2006" xmlns:o="urn:schemas-microsoft-com:office:office" xmlns:r="http://schemas.openxmlformats.org/officeDocument/2006/relationships" xmlns:m="http://schemas.openxmlformats.org/officeDocument/2006/math" xmlns:v="urn:schemas-microsoft-com:vml" xmlns:wp14="http://schemas.microsoft.com/office/word/2010/wordprocessingDrawing" xmlns:wp="http://schemas.openxmlformats.org/drawingml/2006/wordprocessingDrawing" xmlns:w10="urn:schemas-microsoft-com:office:word" xmlns:w="http://schemas.openxmlformats.org/wordprocessingml/2006/main" xmlns:w14="http://schemas.microsoft.com/office/word/2010/wordml" xmlns:w15="http://schemas.microsoft.com/office/word/2012/wordml" xmlns:w16se="http://schemas.microsoft.com/office/word/2015/wordml/symex" xmlns:wpg="http://schemas.microsoft.com/office/word/2010/wordprocessingGroup" xmlns:wpi="http://schemas.microsoft.com/office/word/2010/wordprocessingInk" xmlns:wne="http://schemas.microsoft.com/office/word/2006/wordml" xmlns:wps="http://schemas.microsoft.com/office/word/2010/wordprocessingShape" mc:Ignorable="w14 w15 w16se wp14">
-  <w:footnote w:type="separator" w:id="-1">
-    <w:p>
-      <w:pPr>
-        <w:spacing w:after="0" w:line="240" w:lineRule="auto"/>
-      </w:pPr>
-      <w:r>
-        <w:separator/>
-      </w:r>
-    </w:p>
-  </w:footnote>
-  <w:footnote w:type="continuationSeparator" w:id="0">
-    <w:p>
-      <w:pPr>
-        <w:spacing w:after="0" w:line="240" w:lineRule="auto"/>
-      </w:pPr>
-      <w:r>
-        <w:continuationSeparator/>
-      </w:r>
-    </w:p>
-  </w:footnote>
-</w:footnotes>
-</file>
-
 <file path=word/numbering.xml><?xml version="1.0" encoding="utf-8"?>
-<w:numbering xmlns:wpc="http://schemas.microsoft.com/office/word/2010/wordprocessingCanvas" xmlns:cx="http://schemas.microsoft.com/office/drawing/2014/chartex" xmlns:cx1="http://schemas.microsoft.com/office/drawing/2015/9/8/chartex" xmlns:mc="http://schemas.openxmlformats.org/markup-compatibility/2006" xmlns:o="urn:schemas-microsoft-com:office:office" xmlns:r="http://schemas.openxmlformats.org/officeDocument/2006/relationships" xmlns:m="http://schemas.openxmlformats.org/officeDocument/2006/math" xmlns:v="urn:schemas-microsoft-com:vml" xmlns:wp14="http://schemas.microsoft.com/office/word/2010/wordprocessingDrawing" xmlns:wp="http://schemas.openxmlformats.org/drawingml/2006/wordprocessingDrawing" xmlns:w10="urn:schemas-microsoft-com:office:word" xmlns:w="http://schemas.openxmlformats.org/wordprocessingml/2006/main" xmlns:w14="http://schemas.microsoft.com/office/word/2010/wordml" xmlns:w15="http://schemas.microsoft.com/office/word/2012/wordml" xmlns:w16se="http://schemas.microsoft.com/office/word/2015/wordml/symex" xmlns:wpg="http://schemas.microsoft.com/office/word/2010/wordprocessingGroup" xmlns:wpi="http://schemas.microsoft.com/office/word/2010/wordprocessingInk" xmlns:wne="http://schemas.microsoft.com/office/word/2006/wordml" xmlns:wps="http://schemas.microsoft.com/office/word/2010/wordprocessingShape" mc:Ignorable="w14 w15 w16se wp14">
-  <w:abstractNum w:abstractNumId="0" w15:restartNumberingAfterBreak="0">
-    <w:nsid w:val="10FF32A4"/>
-    <w:multiLevelType w:val="hybridMultilevel"/>
-    <w:tmpl w:val="277AC84A"/>
-    <w:lvl w:ilvl="0" w:tplc="DAC69044">
+<w:numbering xmlns:w="http://schemas.openxmlformats.org/wordprocessingml/2006/main" xmlns:o="urn:schemas-microsoft-com:office:office" xmlns:r="http://schemas.openxmlformats.org/officeDocument/2006/relationships" xmlns:v="urn:schemas-microsoft-com:vml">
+  <w:abstractNum w:abstractNumId="1">
+    <w:lvl w:ilvl="0">
+      <w:start w:val="1"/>
       <w:numFmt w:val="bullet"/>
       <w:lvlText w:val="-"/>
       <w:lvlJc w:val="left"/>
@@ -303,10 +354,12 @@
         <w:ind w:left="1080" w:hanging="360"/>
       </w:pPr>
       <w:rPr>
-        <w:rFonts w:ascii="Calibri" w:eastAsiaTheme="minorHAnsi" w:hAnsi="Calibri" w:cs="Calibri" w:hint="default"/>
+        <w:rFonts w:ascii="Calibri" w:hAnsi="Calibri" w:cs="Calibri" w:hint="default"/>
+        <w:rFonts w:cs="Calibri"/>
       </w:rPr>
     </w:lvl>
-    <w:lvl w:ilvl="1" w:tplc="DAC69044">
+    <w:lvl w:ilvl="1">
+      <w:start w:val="1"/>
       <w:numFmt w:val="bullet"/>
       <w:lvlText w:val="-"/>
       <w:lvlJc w:val="left"/>
@@ -314,10 +367,12 @@
         <w:ind w:left="1800" w:hanging="360"/>
       </w:pPr>
       <w:rPr>
-        <w:rFonts w:ascii="Calibri" w:eastAsiaTheme="minorHAnsi" w:hAnsi="Calibri" w:cs="Calibri" w:hint="default"/>
+        <w:rFonts w:ascii="Calibri" w:hAnsi="Calibri" w:cs="Calibri" w:hint="default"/>
+        <w:rFonts w:cs="Calibri"/>
       </w:rPr>
     </w:lvl>
-    <w:lvl w:ilvl="2" w:tplc="DAC69044">
+    <w:lvl w:ilvl="2">
+      <w:start w:val="1"/>
       <w:numFmt w:val="bullet"/>
       <w:lvlText w:val="-"/>
       <w:lvlJc w:val="left"/>
@@ -325,10 +380,11 @@
         <w:ind w:left="2520" w:hanging="360"/>
       </w:pPr>
       <w:rPr>
-        <w:rFonts w:ascii="Calibri" w:eastAsiaTheme="minorHAnsi" w:hAnsi="Calibri" w:cs="Calibri" w:hint="default"/>
+        <w:rFonts w:ascii="Calibri" w:hAnsi="Calibri" w:cs="Calibri" w:hint="default"/>
+        <w:rFonts w:cs="Calibri"/>
       </w:rPr>
     </w:lvl>
-    <w:lvl w:ilvl="3" w:tplc="04090001" w:tentative="1">
+    <w:lvl w:ilvl="3">
       <w:start w:val="1"/>
       <w:numFmt w:val="bullet"/>
       <w:lvlText w:val=""/>
@@ -337,10 +393,10 @@
         <w:ind w:left="3240" w:hanging="360"/>
       </w:pPr>
       <w:rPr>
-        <w:rFonts w:ascii="Symbol" w:hAnsi="Symbol" w:hint="default"/>
+        <w:rFonts w:ascii="Symbol" w:hAnsi="Symbol" w:cs="Symbol" w:hint="default"/>
       </w:rPr>
     </w:lvl>
-    <w:lvl w:ilvl="4" w:tplc="04090003" w:tentative="1">
+    <w:lvl w:ilvl="4">
       <w:start w:val="1"/>
       <w:numFmt w:val="bullet"/>
       <w:lvlText w:val="o"/>
@@ -350,9 +406,10 @@
       </w:pPr>
       <w:rPr>
         <w:rFonts w:ascii="Courier New" w:hAnsi="Courier New" w:cs="Courier New" w:hint="default"/>
+        <w:rFonts w:cs="Courier New"/>
       </w:rPr>
     </w:lvl>
-    <w:lvl w:ilvl="5" w:tplc="04090005" w:tentative="1">
+    <w:lvl w:ilvl="5">
       <w:start w:val="1"/>
       <w:numFmt w:val="bullet"/>
       <w:lvlText w:val=""/>
@@ -361,10 +418,10 @@
         <w:ind w:left="4680" w:hanging="360"/>
       </w:pPr>
       <w:rPr>
-        <w:rFonts w:ascii="Wingdings" w:hAnsi="Wingdings" w:hint="default"/>
+        <w:rFonts w:ascii="Wingdings" w:hAnsi="Wingdings" w:cs="Wingdings" w:hint="default"/>
       </w:rPr>
     </w:lvl>
-    <w:lvl w:ilvl="6" w:tplc="04090001" w:tentative="1">
+    <w:lvl w:ilvl="6">
       <w:start w:val="1"/>
       <w:numFmt w:val="bullet"/>
       <w:lvlText w:val=""/>
@@ -373,10 +430,10 @@
         <w:ind w:left="5400" w:hanging="360"/>
       </w:pPr>
       <w:rPr>
-        <w:rFonts w:ascii="Symbol" w:hAnsi="Symbol" w:hint="default"/>
+        <w:rFonts w:ascii="Symbol" w:hAnsi="Symbol" w:cs="Symbol" w:hint="default"/>
       </w:rPr>
     </w:lvl>
-    <w:lvl w:ilvl="7" w:tplc="04090003" w:tentative="1">
+    <w:lvl w:ilvl="7">
       <w:start w:val="1"/>
       <w:numFmt w:val="bullet"/>
       <w:lvlText w:val="o"/>
@@ -386,9 +443,10 @@
       </w:pPr>
       <w:rPr>
         <w:rFonts w:ascii="Courier New" w:hAnsi="Courier New" w:cs="Courier New" w:hint="default"/>
+        <w:rFonts w:cs="Courier New"/>
       </w:rPr>
     </w:lvl>
-    <w:lvl w:ilvl="8" w:tplc="04090005" w:tentative="1">
+    <w:lvl w:ilvl="8">
       <w:start w:val="1"/>
       <w:numFmt w:val="bullet"/>
       <w:lvlText w:val=""/>
@@ -397,52 +455,164 @@
         <w:ind w:left="6840" w:hanging="360"/>
       </w:pPr>
       <w:rPr>
-        <w:rFonts w:ascii="Wingdings" w:hAnsi="Wingdings" w:hint="default"/>
+        <w:rFonts w:ascii="Wingdings" w:hAnsi="Wingdings" w:cs="Wingdings" w:hint="default"/>
       </w:rPr>
+    </w:lvl>
+  </w:abstractNum>
+  <w:abstractNum w:abstractNumId="2">
+    <w:lvl w:ilvl="0">
+      <w:start w:val="1"/>
+      <w:numFmt w:val="none"/>
+      <w:suff w:val="nothing"/>
+      <w:lvlText w:val=""/>
+      <w:lvlJc w:val="left"/>
+      <w:pPr>
+        <w:tabs>
+          <w:tab w:val="num" w:pos="432"/>
+        </w:tabs>
+        <w:ind w:left="432" w:hanging="432"/>
+      </w:pPr>
+    </w:lvl>
+    <w:lvl w:ilvl="1">
+      <w:start w:val="1"/>
+      <w:numFmt w:val="none"/>
+      <w:suff w:val="nothing"/>
+      <w:lvlText w:val=""/>
+      <w:lvlJc w:val="left"/>
+      <w:pPr>
+        <w:tabs>
+          <w:tab w:val="num" w:pos="576"/>
+        </w:tabs>
+        <w:ind w:left="576" w:hanging="576"/>
+      </w:pPr>
+    </w:lvl>
+    <w:lvl w:ilvl="2">
+      <w:start w:val="1"/>
+      <w:numFmt w:val="none"/>
+      <w:suff w:val="nothing"/>
+      <w:lvlText w:val=""/>
+      <w:lvlJc w:val="left"/>
+      <w:pPr>
+        <w:tabs>
+          <w:tab w:val="num" w:pos="720"/>
+        </w:tabs>
+        <w:ind w:left="720" w:hanging="720"/>
+      </w:pPr>
+    </w:lvl>
+    <w:lvl w:ilvl="3">
+      <w:start w:val="1"/>
+      <w:numFmt w:val="none"/>
+      <w:suff w:val="nothing"/>
+      <w:lvlText w:val=""/>
+      <w:lvlJc w:val="left"/>
+      <w:pPr>
+        <w:tabs>
+          <w:tab w:val="num" w:pos="864"/>
+        </w:tabs>
+        <w:ind w:left="864" w:hanging="864"/>
+      </w:pPr>
+    </w:lvl>
+    <w:lvl w:ilvl="4">
+      <w:start w:val="1"/>
+      <w:numFmt w:val="none"/>
+      <w:suff w:val="nothing"/>
+      <w:lvlText w:val=""/>
+      <w:lvlJc w:val="left"/>
+      <w:pPr>
+        <w:tabs>
+          <w:tab w:val="num" w:pos="1008"/>
+        </w:tabs>
+        <w:ind w:left="1008" w:hanging="1008"/>
+      </w:pPr>
+    </w:lvl>
+    <w:lvl w:ilvl="5">
+      <w:start w:val="1"/>
+      <w:numFmt w:val="none"/>
+      <w:suff w:val="nothing"/>
+      <w:lvlText w:val=""/>
+      <w:lvlJc w:val="left"/>
+      <w:pPr>
+        <w:tabs>
+          <w:tab w:val="num" w:pos="1152"/>
+        </w:tabs>
+        <w:ind w:left="1152" w:hanging="1152"/>
+      </w:pPr>
+    </w:lvl>
+    <w:lvl w:ilvl="6">
+      <w:start w:val="1"/>
+      <w:numFmt w:val="none"/>
+      <w:suff w:val="nothing"/>
+      <w:lvlText w:val=""/>
+      <w:lvlJc w:val="left"/>
+      <w:pPr>
+        <w:tabs>
+          <w:tab w:val="num" w:pos="1296"/>
+        </w:tabs>
+        <w:ind w:left="1296" w:hanging="1296"/>
+      </w:pPr>
+    </w:lvl>
+    <w:lvl w:ilvl="7">
+      <w:start w:val="1"/>
+      <w:numFmt w:val="none"/>
+      <w:suff w:val="nothing"/>
+      <w:lvlText w:val=""/>
+      <w:lvlJc w:val="left"/>
+      <w:pPr>
+        <w:tabs>
+          <w:tab w:val="num" w:pos="1440"/>
+        </w:tabs>
+        <w:ind w:left="1440" w:hanging="1440"/>
+      </w:pPr>
+    </w:lvl>
+    <w:lvl w:ilvl="8">
+      <w:start w:val="1"/>
+      <w:numFmt w:val="none"/>
+      <w:suff w:val="nothing"/>
+      <w:lvlText w:val=""/>
+      <w:lvlJc w:val="left"/>
+      <w:pPr>
+        <w:tabs>
+          <w:tab w:val="num" w:pos="1584"/>
+        </w:tabs>
+        <w:ind w:left="1584" w:hanging="1584"/>
+      </w:pPr>
     </w:lvl>
   </w:abstractNum>
   <w:num w:numId="1">
-    <w:abstractNumId w:val="0"/>
+    <w:abstractNumId w:val="1"/>
+  </w:num>
+  <w:num w:numId="2">
+    <w:abstractNumId w:val="2"/>
   </w:num>
 </w:numbering>
 </file>
 
-<file path=word/people.xml><?xml version="1.0" encoding="utf-8"?>
-<w15:people xmlns:wpc="http://schemas.microsoft.com/office/word/2010/wordprocessingCanvas" xmlns:cx="http://schemas.microsoft.com/office/drawing/2014/chartex" xmlns:cx1="http://schemas.microsoft.com/office/drawing/2015/9/8/chartex" xmlns:mc="http://schemas.openxmlformats.org/markup-compatibility/2006" xmlns:o="urn:schemas-microsoft-com:office:office" xmlns:r="http://schemas.openxmlformats.org/officeDocument/2006/relationships" xmlns:m="http://schemas.openxmlformats.org/officeDocument/2006/math" xmlns:v="urn:schemas-microsoft-com:vml" xmlns:wp14="http://schemas.microsoft.com/office/word/2010/wordprocessingDrawing" xmlns:wp="http://schemas.openxmlformats.org/drawingml/2006/wordprocessingDrawing" xmlns:w10="urn:schemas-microsoft-com:office:word" xmlns:w="http://schemas.openxmlformats.org/wordprocessingml/2006/main" xmlns:w14="http://schemas.microsoft.com/office/word/2010/wordml" xmlns:w15="http://schemas.microsoft.com/office/word/2012/wordml" xmlns:w16se="http://schemas.microsoft.com/office/word/2015/wordml/symex" xmlns:wpg="http://schemas.microsoft.com/office/word/2010/wordprocessingGroup" xmlns:wpi="http://schemas.microsoft.com/office/word/2010/wordprocessingInk" xmlns:wne="http://schemas.microsoft.com/office/word/2006/wordml" xmlns:wps="http://schemas.microsoft.com/office/word/2010/wordprocessingShape" mc:Ignorable="w14 w15 w16se wp14">
-  <w15:person w15:author="Nithin Sivadas">
-    <w15:presenceInfo w15:providerId="Windows Live" w15:userId="eedc1d22e95ac617"/>
-  </w15:person>
-</w15:people>
-</file>
-
 <file path=word/styles.xml><?xml version="1.0" encoding="utf-8"?>
-<w:styles xmlns:mc="http://schemas.openxmlformats.org/markup-compatibility/2006" xmlns:r="http://schemas.openxmlformats.org/officeDocument/2006/relationships" xmlns:w="http://schemas.openxmlformats.org/wordprocessingml/2006/main" xmlns:w14="http://schemas.microsoft.com/office/word/2010/wordml" xmlns:w15="http://schemas.microsoft.com/office/word/2012/wordml" xmlns:w16se="http://schemas.microsoft.com/office/word/2015/wordml/symex" mc:Ignorable="w14 w15 w16se">
+<w:styles xmlns:w="http://schemas.openxmlformats.org/wordprocessingml/2006/main" xmlns:w14="http://schemas.microsoft.com/office/word/2010/wordml" xmlns:mc="http://schemas.openxmlformats.org/markup-compatibility/2006" mc:Ignorable="w14">
   <w:docDefaults>
     <w:rPrDefault>
       <w:rPr>
-        <w:rFonts w:asciiTheme="minorHAnsi" w:eastAsiaTheme="minorHAnsi" w:hAnsiTheme="minorHAnsi" w:cstheme="minorBidi"/>
+        <w:rFonts w:ascii="Calibri" w:hAnsi="Calibri" w:eastAsia="Calibri" w:cs="" w:asciiTheme="minorHAnsi" w:cstheme="minorBidi" w:eastAsiaTheme="minorHAnsi" w:hAnsiTheme="minorHAnsi"/>
         <w:sz w:val="22"/>
         <w:szCs w:val="22"/>
         <w:lang w:val="en-US" w:eastAsia="en-US" w:bidi="ar-SA"/>
       </w:rPr>
     </w:rPrDefault>
     <w:pPrDefault>
-      <w:pPr>
-        <w:spacing w:after="160" w:line="259" w:lineRule="auto"/>
-      </w:pPr>
+      <w:pPr/>
     </w:pPrDefault>
   </w:docDefaults>
   <w:latentStyles w:defLockedState="0" w:defUIPriority="99" w:defSemiHidden="0" w:defUnhideWhenUsed="0" w:defQFormat="0" w:count="371">
     <w:lsdException w:name="Normal" w:uiPriority="0" w:qFormat="1"/>
     <w:lsdException w:name="heading 1" w:uiPriority="9" w:qFormat="1"/>
-    <w:lsdException w:name="heading 2" w:semiHidden="1" w:uiPriority="9" w:unhideWhenUsed="1" w:qFormat="1"/>
-    <w:lsdException w:name="heading 3" w:semiHidden="1" w:uiPriority="9" w:unhideWhenUsed="1" w:qFormat="1"/>
-    <w:lsdException w:name="heading 4" w:semiHidden="1" w:uiPriority="9" w:unhideWhenUsed="1" w:qFormat="1"/>
-    <w:lsdException w:name="heading 5" w:semiHidden="1" w:uiPriority="9" w:unhideWhenUsed="1" w:qFormat="1"/>
-    <w:lsdException w:name="heading 6" w:semiHidden="1" w:uiPriority="9" w:unhideWhenUsed="1" w:qFormat="1"/>
-    <w:lsdException w:name="heading 7" w:semiHidden="1" w:uiPriority="9" w:unhideWhenUsed="1" w:qFormat="1"/>
-    <w:lsdException w:name="heading 8" w:semiHidden="1" w:uiPriority="9" w:unhideWhenUsed="1" w:qFormat="1"/>
-    <w:lsdException w:name="heading 9" w:semiHidden="1" w:uiPriority="9" w:unhideWhenUsed="1" w:qFormat="1"/>
+    <w:lsdException w:name="heading 2" w:uiPriority="9" w:semiHidden="1" w:unhideWhenUsed="1" w:qFormat="1"/>
+    <w:lsdException w:name="heading 3" w:uiPriority="9" w:semiHidden="1" w:unhideWhenUsed="1" w:qFormat="1"/>
+    <w:lsdException w:name="heading 4" w:uiPriority="9" w:semiHidden="1" w:unhideWhenUsed="1" w:qFormat="1"/>
+    <w:lsdException w:name="heading 5" w:uiPriority="9" w:semiHidden="1" w:unhideWhenUsed="1" w:qFormat="1"/>
+    <w:lsdException w:name="heading 6" w:uiPriority="9" w:semiHidden="1" w:unhideWhenUsed="1" w:qFormat="1"/>
+    <w:lsdException w:name="heading 7" w:uiPriority="9" w:semiHidden="1" w:unhideWhenUsed="1" w:qFormat="1"/>
+    <w:lsdException w:name="heading 8" w:uiPriority="9" w:semiHidden="1" w:unhideWhenUsed="1" w:qFormat="1"/>
+    <w:lsdException w:name="heading 9" w:uiPriority="9" w:semiHidden="1" w:unhideWhenUsed="1" w:qFormat="1"/>
     <w:lsdException w:name="index 1" w:semiHidden="1" w:unhideWhenUsed="1"/>
     <w:lsdException w:name="index 2" w:semiHidden="1" w:unhideWhenUsed="1"/>
     <w:lsdException w:name="index 3" w:semiHidden="1" w:unhideWhenUsed="1"/>
@@ -452,22 +622,22 @@
     <w:lsdException w:name="index 7" w:semiHidden="1" w:unhideWhenUsed="1"/>
     <w:lsdException w:name="index 8" w:semiHidden="1" w:unhideWhenUsed="1"/>
     <w:lsdException w:name="index 9" w:semiHidden="1" w:unhideWhenUsed="1"/>
-    <w:lsdException w:name="toc 1" w:semiHidden="1" w:uiPriority="39" w:unhideWhenUsed="1"/>
-    <w:lsdException w:name="toc 2" w:semiHidden="1" w:uiPriority="39" w:unhideWhenUsed="1"/>
-    <w:lsdException w:name="toc 3" w:semiHidden="1" w:uiPriority="39" w:unhideWhenUsed="1"/>
-    <w:lsdException w:name="toc 4" w:semiHidden="1" w:uiPriority="39" w:unhideWhenUsed="1"/>
-    <w:lsdException w:name="toc 5" w:semiHidden="1" w:uiPriority="39" w:unhideWhenUsed="1"/>
-    <w:lsdException w:name="toc 6" w:semiHidden="1" w:uiPriority="39" w:unhideWhenUsed="1"/>
-    <w:lsdException w:name="toc 7" w:semiHidden="1" w:uiPriority="39" w:unhideWhenUsed="1"/>
-    <w:lsdException w:name="toc 8" w:semiHidden="1" w:uiPriority="39" w:unhideWhenUsed="1"/>
-    <w:lsdException w:name="toc 9" w:semiHidden="1" w:uiPriority="39" w:unhideWhenUsed="1"/>
+    <w:lsdException w:name="toc 1" w:uiPriority="39" w:semiHidden="1" w:unhideWhenUsed="1"/>
+    <w:lsdException w:name="toc 2" w:uiPriority="39" w:semiHidden="1" w:unhideWhenUsed="1"/>
+    <w:lsdException w:name="toc 3" w:uiPriority="39" w:semiHidden="1" w:unhideWhenUsed="1"/>
+    <w:lsdException w:name="toc 4" w:uiPriority="39" w:semiHidden="1" w:unhideWhenUsed="1"/>
+    <w:lsdException w:name="toc 5" w:uiPriority="39" w:semiHidden="1" w:unhideWhenUsed="1"/>
+    <w:lsdException w:name="toc 6" w:uiPriority="39" w:semiHidden="1" w:unhideWhenUsed="1"/>
+    <w:lsdException w:name="toc 7" w:uiPriority="39" w:semiHidden="1" w:unhideWhenUsed="1"/>
+    <w:lsdException w:name="toc 8" w:uiPriority="39" w:semiHidden="1" w:unhideWhenUsed="1"/>
+    <w:lsdException w:name="toc 9" w:uiPriority="39" w:semiHidden="1" w:unhideWhenUsed="1"/>
     <w:lsdException w:name="Normal Indent" w:semiHidden="1" w:unhideWhenUsed="1"/>
     <w:lsdException w:name="footnote text" w:semiHidden="1" w:unhideWhenUsed="1"/>
     <w:lsdException w:name="annotation text" w:semiHidden="1" w:unhideWhenUsed="1"/>
     <w:lsdException w:name="header" w:semiHidden="1" w:unhideWhenUsed="1"/>
     <w:lsdException w:name="footer" w:semiHidden="1" w:unhideWhenUsed="1"/>
     <w:lsdException w:name="index heading" w:semiHidden="1" w:unhideWhenUsed="1"/>
-    <w:lsdException w:name="caption" w:semiHidden="1" w:uiPriority="35" w:unhideWhenUsed="1" w:qFormat="1"/>
+    <w:lsdException w:name="caption" w:uiPriority="35" w:semiHidden="1" w:unhideWhenUsed="1" w:qFormat="1"/>
     <w:lsdException w:name="table of figures" w:semiHidden="1" w:unhideWhenUsed="1"/>
     <w:lsdException w:name="envelope address" w:semiHidden="1" w:unhideWhenUsed="1"/>
     <w:lsdException w:name="envelope return" w:semiHidden="1" w:unhideWhenUsed="1"/>
@@ -498,7 +668,7 @@
     <w:lsdException w:name="Title" w:uiPriority="10" w:qFormat="1"/>
     <w:lsdException w:name="Closing" w:semiHidden="1" w:unhideWhenUsed="1"/>
     <w:lsdException w:name="Signature" w:semiHidden="1" w:unhideWhenUsed="1"/>
-    <w:lsdException w:name="Default Paragraph Font" w:semiHidden="1" w:uiPriority="1" w:unhideWhenUsed="1"/>
+    <w:lsdException w:name="Default Paragraph Font" w:uiPriority="1" w:semiHidden="1" w:unhideWhenUsed="1"/>
     <w:lsdException w:name="Body Text" w:semiHidden="1" w:unhideWhenUsed="1"/>
     <w:lsdException w:name="Body Text Indent" w:semiHidden="1" w:unhideWhenUsed="1"/>
     <w:lsdException w:name="List Continue" w:semiHidden="1" w:unhideWhenUsed="1"/>
@@ -698,8 +868,8 @@
     <w:lsdException w:name="Subtle Reference" w:uiPriority="31" w:qFormat="1"/>
     <w:lsdException w:name="Intense Reference" w:uiPriority="32" w:qFormat="1"/>
     <w:lsdException w:name="Book Title" w:uiPriority="33" w:qFormat="1"/>
-    <w:lsdException w:name="Bibliography" w:semiHidden="1" w:uiPriority="37" w:unhideWhenUsed="1"/>
-    <w:lsdException w:name="TOC Heading" w:semiHidden="1" w:uiPriority="39" w:unhideWhenUsed="1" w:qFormat="1"/>
+    <w:lsdException w:name="Bibliography" w:uiPriority="37" w:semiHidden="1" w:unhideWhenUsed="1"/>
+    <w:lsdException w:name="TOC Heading" w:uiPriority="39" w:semiHidden="1" w:unhideWhenUsed="1" w:qFormat="1"/>
     <w:lsdException w:name="Plain Table 1" w:uiPriority="41"/>
     <w:lsdException w:name="Plain Table 2" w:uiPriority="42"/>
     <w:lsdException w:name="Plain Table 3" w:uiPriority="43"/>
@@ -805,15 +975,298 @@
     <w:lsdException w:name="List Table 6 Colorful Accent 6" w:uiPriority="51"/>
     <w:lsdException w:name="List Table 7 Colorful Accent 6" w:uiPriority="52"/>
   </w:latentStyles>
-  <w:style w:type="paragraph" w:default="1" w:styleId="Normal">
+  <w:style w:type="paragraph" w:styleId="Normal" w:default="1">
     <w:name w:val="Normal"/>
     <w:qFormat/>
-  </w:style>
-  <w:style w:type="character" w:default="1" w:styleId="DefaultParagraphFont">
+    <w:pPr>
+      <w:widowControl/>
+      <w:bidi w:val="0"/>
+      <w:spacing w:lineRule="auto" w:line="259" w:before="0" w:after="160"/>
+      <w:jc w:val="left"/>
+    </w:pPr>
+    <w:rPr>
+      <w:rFonts w:ascii="Calibri" w:hAnsi="Calibri" w:eastAsia="Calibri" w:cs="" w:asciiTheme="minorHAnsi" w:cstheme="minorBidi" w:eastAsiaTheme="minorHAnsi" w:hAnsiTheme="minorHAnsi"/>
+      <w:color w:val="auto"/>
+      <w:sz w:val="22"/>
+      <w:szCs w:val="22"/>
+      <w:lang w:val="en-US" w:eastAsia="en-US" w:bidi="ar-SA"/>
+    </w:rPr>
+  </w:style>
+  <w:style w:type="character" w:styleId="DefaultParagraphFont" w:default="1">
     <w:name w:val="Default Paragraph Font"/>
     <w:uiPriority w:val="1"/>
     <w:semiHidden/>
     <w:unhideWhenUsed/>
+    <w:qFormat/>
+    <w:rPr/>
+  </w:style>
+  <w:style w:type="character" w:styleId="HeaderChar" w:customStyle="1">
+    <w:name w:val="Header Char"/>
+    <w:basedOn w:val="DefaultParagraphFont"/>
+    <w:link w:val="Header"/>
+    <w:uiPriority w:val="99"/>
+    <w:qFormat/>
+    <w:rsid w:val="00aa6fe9"/>
+    <w:rPr/>
+  </w:style>
+  <w:style w:type="character" w:styleId="FooterChar" w:customStyle="1">
+    <w:name w:val="Footer Char"/>
+    <w:basedOn w:val="DefaultParagraphFont"/>
+    <w:link w:val="Footer"/>
+    <w:uiPriority w:val="99"/>
+    <w:qFormat/>
+    <w:rsid w:val="00aa6fe9"/>
+    <w:rPr/>
+  </w:style>
+  <w:style w:type="character" w:styleId="Annotationreference">
+    <w:name w:val="annotation reference"/>
+    <w:basedOn w:val="DefaultParagraphFont"/>
+    <w:uiPriority w:val="99"/>
+    <w:semiHidden/>
+    <w:unhideWhenUsed/>
+    <w:qFormat/>
+    <w:rsid w:val="00530e91"/>
+    <w:rPr>
+      <w:sz w:val="16"/>
+      <w:szCs w:val="16"/>
+    </w:rPr>
+  </w:style>
+  <w:style w:type="character" w:styleId="CommentTextChar" w:customStyle="1">
+    <w:name w:val="Comment Text Char"/>
+    <w:basedOn w:val="DefaultParagraphFont"/>
+    <w:link w:val="CommentText"/>
+    <w:uiPriority w:val="99"/>
+    <w:semiHidden/>
+    <w:qFormat/>
+    <w:rsid w:val="00530e91"/>
+    <w:rPr>
+      <w:sz w:val="20"/>
+      <w:szCs w:val="20"/>
+    </w:rPr>
+  </w:style>
+  <w:style w:type="character" w:styleId="CommentSubjectChar" w:customStyle="1">
+    <w:name w:val="Comment Subject Char"/>
+    <w:basedOn w:val="CommentTextChar"/>
+    <w:link w:val="CommentSubject"/>
+    <w:uiPriority w:val="99"/>
+    <w:semiHidden/>
+    <w:qFormat/>
+    <w:rsid w:val="00530e91"/>
+    <w:rPr>
+      <w:b/>
+      <w:bCs/>
+      <w:sz w:val="20"/>
+      <w:szCs w:val="20"/>
+    </w:rPr>
+  </w:style>
+  <w:style w:type="character" w:styleId="BalloonTextChar" w:customStyle="1">
+    <w:name w:val="Balloon Text Char"/>
+    <w:basedOn w:val="DefaultParagraphFont"/>
+    <w:link w:val="BalloonText"/>
+    <w:uiPriority w:val="99"/>
+    <w:semiHidden/>
+    <w:qFormat/>
+    <w:rsid w:val="00530e91"/>
+    <w:rPr>
+      <w:rFonts w:ascii="Segoe UI" w:hAnsi="Segoe UI" w:cs="Segoe UI"/>
+      <w:sz w:val="18"/>
+      <w:szCs w:val="18"/>
+    </w:rPr>
+  </w:style>
+  <w:style w:type="character" w:styleId="ListLabel1">
+    <w:name w:val="ListLabel 1"/>
+    <w:qFormat/>
+    <w:rPr>
+      <w:rFonts w:eastAsia="Calibri" w:cs="Calibri"/>
+    </w:rPr>
+  </w:style>
+  <w:style w:type="character" w:styleId="ListLabel2">
+    <w:name w:val="ListLabel 2"/>
+    <w:qFormat/>
+    <w:rPr>
+      <w:rFonts w:eastAsia="Calibri" w:cs="Calibri"/>
+    </w:rPr>
+  </w:style>
+  <w:style w:type="character" w:styleId="ListLabel3">
+    <w:name w:val="ListLabel 3"/>
+    <w:qFormat/>
+    <w:rPr>
+      <w:rFonts w:eastAsia="Calibri" w:cs="Calibri"/>
+    </w:rPr>
+  </w:style>
+  <w:style w:type="character" w:styleId="ListLabel4">
+    <w:name w:val="ListLabel 4"/>
+    <w:qFormat/>
+    <w:rPr>
+      <w:rFonts w:cs="Courier New"/>
+    </w:rPr>
+  </w:style>
+  <w:style w:type="character" w:styleId="ListLabel5">
+    <w:name w:val="ListLabel 5"/>
+    <w:qFormat/>
+    <w:rPr>
+      <w:rFonts w:cs="Courier New"/>
+    </w:rPr>
+  </w:style>
+  <w:style w:type="paragraph" w:styleId="Heading">
+    <w:name w:val="Heading"/>
+    <w:basedOn w:val="Normal"/>
+    <w:next w:val="TextBody"/>
+    <w:qFormat/>
+    <w:pPr>
+      <w:keepNext/>
+      <w:spacing w:before="240" w:after="120"/>
+    </w:pPr>
+    <w:rPr>
+      <w:rFonts w:ascii="Liberation Sans" w:hAnsi="Liberation Sans" w:eastAsia="Noto Sans CJK SC Regular" w:cs="FreeSans"/>
+      <w:sz w:val="28"/>
+      <w:szCs w:val="28"/>
+    </w:rPr>
+  </w:style>
+  <w:style w:type="paragraph" w:styleId="TextBody">
+    <w:name w:val="Body Text"/>
+    <w:basedOn w:val="Normal"/>
+    <w:pPr>
+      <w:spacing w:lineRule="auto" w:line="288" w:before="0" w:after="140"/>
+    </w:pPr>
+    <w:rPr/>
+  </w:style>
+  <w:style w:type="paragraph" w:styleId="List">
+    <w:name w:val="List"/>
+    <w:basedOn w:val="TextBody"/>
+    <w:pPr/>
+    <w:rPr>
+      <w:rFonts w:cs="FreeSans"/>
+    </w:rPr>
+  </w:style>
+  <w:style w:type="paragraph" w:styleId="Caption">
+    <w:name w:val="Caption"/>
+    <w:basedOn w:val="Normal"/>
+    <w:qFormat/>
+    <w:pPr>
+      <w:suppressLineNumbers/>
+      <w:spacing w:before="120" w:after="120"/>
+    </w:pPr>
+    <w:rPr>
+      <w:rFonts w:cs="FreeSans"/>
+      <w:i/>
+      <w:iCs/>
+      <w:sz w:val="24"/>
+      <w:szCs w:val="24"/>
+    </w:rPr>
+  </w:style>
+  <w:style w:type="paragraph" w:styleId="Index">
+    <w:name w:val="Index"/>
+    <w:basedOn w:val="Normal"/>
+    <w:qFormat/>
+    <w:pPr>
+      <w:suppressLineNumbers/>
+    </w:pPr>
+    <w:rPr>
+      <w:rFonts w:cs="FreeSans"/>
+    </w:rPr>
+  </w:style>
+  <w:style w:type="paragraph" w:styleId="Header">
+    <w:name w:val="Header"/>
+    <w:basedOn w:val="Normal"/>
+    <w:link w:val="HeaderChar"/>
+    <w:uiPriority w:val="99"/>
+    <w:unhideWhenUsed/>
+    <w:rsid w:val="00aa6fe9"/>
+    <w:pPr>
+      <w:tabs>
+        <w:tab w:val="center" w:pos="4680" w:leader="none"/>
+        <w:tab w:val="right" w:pos="9360" w:leader="none"/>
+      </w:tabs>
+      <w:spacing w:lineRule="auto" w:line="240" w:before="0" w:after="0"/>
+    </w:pPr>
+    <w:rPr/>
+  </w:style>
+  <w:style w:type="paragraph" w:styleId="Footer">
+    <w:name w:val="Footer"/>
+    <w:basedOn w:val="Normal"/>
+    <w:link w:val="FooterChar"/>
+    <w:uiPriority w:val="99"/>
+    <w:unhideWhenUsed/>
+    <w:rsid w:val="00aa6fe9"/>
+    <w:pPr>
+      <w:tabs>
+        <w:tab w:val="center" w:pos="4680" w:leader="none"/>
+        <w:tab w:val="right" w:pos="9360" w:leader="none"/>
+      </w:tabs>
+      <w:spacing w:lineRule="auto" w:line="240" w:before="0" w:after="0"/>
+    </w:pPr>
+    <w:rPr/>
+  </w:style>
+  <w:style w:type="paragraph" w:styleId="ListParagraph">
+    <w:name w:val="List Paragraph"/>
+    <w:basedOn w:val="Normal"/>
+    <w:uiPriority w:val="34"/>
+    <w:qFormat/>
+    <w:rsid w:val="00aa6fe9"/>
+    <w:pPr>
+      <w:spacing w:before="0" w:after="160"/>
+      <w:ind w:left="720" w:hanging="0"/>
+      <w:contextualSpacing/>
+    </w:pPr>
+    <w:rPr/>
+  </w:style>
+  <w:style w:type="paragraph" w:styleId="Annotationtext">
+    <w:name w:val="annotation text"/>
+    <w:basedOn w:val="Normal"/>
+    <w:link w:val="CommentTextChar"/>
+    <w:uiPriority w:val="99"/>
+    <w:semiHidden/>
+    <w:unhideWhenUsed/>
+    <w:qFormat/>
+    <w:rsid w:val="00530e91"/>
+    <w:pPr>
+      <w:spacing w:lineRule="auto" w:line="240"/>
+    </w:pPr>
+    <w:rPr>
+      <w:sz w:val="20"/>
+      <w:szCs w:val="20"/>
+    </w:rPr>
+  </w:style>
+  <w:style w:type="paragraph" w:styleId="Annotationsubject">
+    <w:name w:val="annotation subject"/>
+    <w:basedOn w:val="Annotationtext"/>
+    <w:link w:val="CommentSubjectChar"/>
+    <w:uiPriority w:val="99"/>
+    <w:semiHidden/>
+    <w:unhideWhenUsed/>
+    <w:qFormat/>
+    <w:rsid w:val="00530e91"/>
+    <w:pPr/>
+    <w:rPr>
+      <w:b/>
+      <w:bCs/>
+    </w:rPr>
+  </w:style>
+  <w:style w:type="paragraph" w:styleId="BalloonText">
+    <w:name w:val="Balloon Text"/>
+    <w:basedOn w:val="Normal"/>
+    <w:link w:val="BalloonTextChar"/>
+    <w:uiPriority w:val="99"/>
+    <w:semiHidden/>
+    <w:unhideWhenUsed/>
+    <w:qFormat/>
+    <w:rsid w:val="00530e91"/>
+    <w:pPr>
+      <w:spacing w:lineRule="auto" w:line="240" w:before="0" w:after="0"/>
+    </w:pPr>
+    <w:rPr>
+      <w:rFonts w:ascii="Segoe UI" w:hAnsi="Segoe UI" w:cs="Segoe UI"/>
+      <w:sz w:val="18"/>
+      <w:szCs w:val="18"/>
+    </w:rPr>
+  </w:style>
+  <w:style w:type="numbering" w:styleId="NoList" w:default="1">
+    <w:name w:val="No List"/>
+    <w:uiPriority w:val="99"/>
+    <w:semiHidden/>
+    <w:unhideWhenUsed/>
+    <w:qFormat/>
   </w:style>
   <w:style w:type="table" w:default="1" w:styleId="TableNormal">
     <w:name w:val="Normal Table"/>
@@ -829,165 +1282,6 @@
         <w:right w:w="108" w:type="dxa"/>
       </w:tblCellMar>
     </w:tblPr>
-  </w:style>
-  <w:style w:type="numbering" w:default="1" w:styleId="NoList">
-    <w:name w:val="No List"/>
-    <w:uiPriority w:val="99"/>
-    <w:semiHidden/>
-    <w:unhideWhenUsed/>
-  </w:style>
-  <w:style w:type="paragraph" w:styleId="Header">
-    <w:name w:val="header"/>
-    <w:basedOn w:val="Normal"/>
-    <w:link w:val="HeaderChar"/>
-    <w:uiPriority w:val="99"/>
-    <w:unhideWhenUsed/>
-    <w:rsid w:val="00AA6FE9"/>
-    <w:pPr>
-      <w:tabs>
-        <w:tab w:val="center" w:pos="4680"/>
-        <w:tab w:val="right" w:pos="9360"/>
-      </w:tabs>
-      <w:spacing w:after="0" w:line="240" w:lineRule="auto"/>
-    </w:pPr>
-  </w:style>
-  <w:style w:type="character" w:customStyle="1" w:styleId="HeaderChar">
-    <w:name w:val="Header Char"/>
-    <w:basedOn w:val="DefaultParagraphFont"/>
-    <w:link w:val="Header"/>
-    <w:uiPriority w:val="99"/>
-    <w:rsid w:val="00AA6FE9"/>
-  </w:style>
-  <w:style w:type="paragraph" w:styleId="Footer">
-    <w:name w:val="footer"/>
-    <w:basedOn w:val="Normal"/>
-    <w:link w:val="FooterChar"/>
-    <w:uiPriority w:val="99"/>
-    <w:unhideWhenUsed/>
-    <w:rsid w:val="00AA6FE9"/>
-    <w:pPr>
-      <w:tabs>
-        <w:tab w:val="center" w:pos="4680"/>
-        <w:tab w:val="right" w:pos="9360"/>
-      </w:tabs>
-      <w:spacing w:after="0" w:line="240" w:lineRule="auto"/>
-    </w:pPr>
-  </w:style>
-  <w:style w:type="character" w:customStyle="1" w:styleId="FooterChar">
-    <w:name w:val="Footer Char"/>
-    <w:basedOn w:val="DefaultParagraphFont"/>
-    <w:link w:val="Footer"/>
-    <w:uiPriority w:val="99"/>
-    <w:rsid w:val="00AA6FE9"/>
-  </w:style>
-  <w:style w:type="paragraph" w:styleId="ListParagraph">
-    <w:name w:val="List Paragraph"/>
-    <w:basedOn w:val="Normal"/>
-    <w:uiPriority w:val="34"/>
-    <w:qFormat/>
-    <w:rsid w:val="00AA6FE9"/>
-    <w:pPr>
-      <w:ind w:left="720"/>
-      <w:contextualSpacing/>
-    </w:pPr>
-  </w:style>
-  <w:style w:type="character" w:styleId="CommentReference">
-    <w:name w:val="annotation reference"/>
-    <w:basedOn w:val="DefaultParagraphFont"/>
-    <w:uiPriority w:val="99"/>
-    <w:semiHidden/>
-    <w:unhideWhenUsed/>
-    <w:rsid w:val="00530E91"/>
-    <w:rPr>
-      <w:sz w:val="16"/>
-      <w:szCs w:val="16"/>
-    </w:rPr>
-  </w:style>
-  <w:style w:type="paragraph" w:styleId="CommentText">
-    <w:name w:val="annotation text"/>
-    <w:basedOn w:val="Normal"/>
-    <w:link w:val="CommentTextChar"/>
-    <w:uiPriority w:val="99"/>
-    <w:semiHidden/>
-    <w:unhideWhenUsed/>
-    <w:rsid w:val="00530E91"/>
-    <w:pPr>
-      <w:spacing w:line="240" w:lineRule="auto"/>
-    </w:pPr>
-    <w:rPr>
-      <w:sz w:val="20"/>
-      <w:szCs w:val="20"/>
-    </w:rPr>
-  </w:style>
-  <w:style w:type="character" w:customStyle="1" w:styleId="CommentTextChar">
-    <w:name w:val="Comment Text Char"/>
-    <w:basedOn w:val="DefaultParagraphFont"/>
-    <w:link w:val="CommentText"/>
-    <w:uiPriority w:val="99"/>
-    <w:semiHidden/>
-    <w:rsid w:val="00530E91"/>
-    <w:rPr>
-      <w:sz w:val="20"/>
-      <w:szCs w:val="20"/>
-    </w:rPr>
-  </w:style>
-  <w:style w:type="paragraph" w:styleId="CommentSubject">
-    <w:name w:val="annotation subject"/>
-    <w:basedOn w:val="CommentText"/>
-    <w:next w:val="CommentText"/>
-    <w:link w:val="CommentSubjectChar"/>
-    <w:uiPriority w:val="99"/>
-    <w:semiHidden/>
-    <w:unhideWhenUsed/>
-    <w:rsid w:val="00530E91"/>
-    <w:rPr>
-      <w:b/>
-      <w:bCs/>
-    </w:rPr>
-  </w:style>
-  <w:style w:type="character" w:customStyle="1" w:styleId="CommentSubjectChar">
-    <w:name w:val="Comment Subject Char"/>
-    <w:basedOn w:val="CommentTextChar"/>
-    <w:link w:val="CommentSubject"/>
-    <w:uiPriority w:val="99"/>
-    <w:semiHidden/>
-    <w:rsid w:val="00530E91"/>
-    <w:rPr>
-      <w:b/>
-      <w:bCs/>
-      <w:sz w:val="20"/>
-      <w:szCs w:val="20"/>
-    </w:rPr>
-  </w:style>
-  <w:style w:type="paragraph" w:styleId="BalloonText">
-    <w:name w:val="Balloon Text"/>
-    <w:basedOn w:val="Normal"/>
-    <w:link w:val="BalloonTextChar"/>
-    <w:uiPriority w:val="99"/>
-    <w:semiHidden/>
-    <w:unhideWhenUsed/>
-    <w:rsid w:val="00530E91"/>
-    <w:pPr>
-      <w:spacing w:after="0" w:line="240" w:lineRule="auto"/>
-    </w:pPr>
-    <w:rPr>
-      <w:rFonts w:ascii="Segoe UI" w:hAnsi="Segoe UI" w:cs="Segoe UI"/>
-      <w:sz w:val="18"/>
-      <w:szCs w:val="18"/>
-    </w:rPr>
-  </w:style>
-  <w:style w:type="character" w:customStyle="1" w:styleId="BalloonTextChar">
-    <w:name w:val="Balloon Text Char"/>
-    <w:basedOn w:val="DefaultParagraphFont"/>
-    <w:link w:val="BalloonText"/>
-    <w:uiPriority w:val="99"/>
-    <w:semiHidden/>
-    <w:rsid w:val="00530E91"/>
-    <w:rPr>
-      <w:rFonts w:ascii="Segoe UI" w:hAnsi="Segoe UI" w:cs="Segoe UI"/>
-      <w:sz w:val="18"/>
-      <w:szCs w:val="18"/>
-    </w:rPr>
   </w:style>
 </w:styles>
 </file>

</xml_diff>

<commit_message>
found amisr experiments with growth phase energetic electron precipitation
</commit_message>
<xml_diff>
--- a/Tools/Routines/CreateVideo2DEnergySpectraAndAuroraAutomated_function_list.docx
+++ b/Tools/Routines/CreateVideo2DEnergySpectraAndAuroraAutomated_function_list.docx
@@ -171,8 +171,6 @@
       <w:r>
         <w:t>create_energyFlux_hdf5()</w:t>
       </w:r>
-      <w:bookmarkStart w:id="2" w:name="_GoBack"/>
-      <w:bookmarkEnd w:id="2"/>
     </w:p>
     <w:p>
       <w:pPr>
@@ -203,7 +201,7 @@
           <w:numId w:val="1"/>
         </w:numPr>
       </w:pPr>
-      <w:commentRangeStart w:id="3"/>
+      <w:commentRangeStart w:id="2"/>
       <w:proofErr w:type="spellStart"/>
       <w:r>
         <w:t>DASC_aer_to_geodetic</w:t>
@@ -212,9 +210,9 @@
       <w:r>
         <w:t xml:space="preserve">() </w:t>
       </w:r>
-      <w:commentRangeEnd w:id="3"/>
-      <w:r>
-        <w:commentReference w:id="3"/>
+      <w:commentRangeEnd w:id="2"/>
+      <w:r>
+        <w:commentReference w:id="2"/>
       </w:r>
     </w:p>
     <w:p>
@@ -309,15 +307,32 @@
     </w:p>
     <w:p>
       <w:pPr>
-        <w:pStyle w:val="ListParagraph"/>
-        <w:numPr>
-          <w:ilvl w:val="1"/>
-          <w:numId w:val="1"/>
-        </w:numPr>
         <w:tabs>
           <w:tab w:val="left" w:pos="2910"/>
         </w:tabs>
       </w:pPr>
+    </w:p>
+    <w:p>
+      <w:pPr>
+        <w:tabs>
+          <w:tab w:val="left" w:pos="2910"/>
+        </w:tabs>
+      </w:pPr>
+      <w:r>
+        <w:t>AMISR Database Search</w:t>
+      </w:r>
+    </w:p>
+    <w:p>
+      <w:pPr>
+        <w:tabs>
+          <w:tab w:val="left" w:pos="2910"/>
+        </w:tabs>
+      </w:pPr>
+      <w:r>
+        <w:t>create_amisr_web_experiment_H5_database</w:t>
+      </w:r>
+      <w:bookmarkStart w:id="3" w:name="_GoBack"/>
+      <w:bookmarkEnd w:id="3"/>
     </w:p>
     <w:sectPr>
       <w:pgSz w:w="12240" w:h="15840"/>
@@ -377,7 +392,7 @@
       </w:r>
     </w:p>
   </w:comment>
-  <w:comment w:id="3" w:author="Nithin Sivadas" w:date="2018-05-18T12:18:00Z" w:initials="NS">
+  <w:comment w:id="2" w:author="Nithin Sivadas" w:date="2018-05-18T12:18:00Z" w:initials="NS">
     <w:p>
       <w:r>
         <w:rPr>
@@ -1606,7 +1621,7 @@
 </file>
 
 <file path=customXml/itemProps1.xml><?xml version="1.0" encoding="utf-8"?>
-<ds:datastoreItem xmlns:ds="http://schemas.openxmlformats.org/officeDocument/2006/customXml" ds:itemID="{4BE3312B-45E0-40E6-BA78-37F47801222A}">
+<ds:datastoreItem xmlns:ds="http://schemas.openxmlformats.org/officeDocument/2006/customXml" ds:itemID="{59BFDE86-F997-4272-9CC2-1ACA62DCACF9}">
   <ds:schemaRefs>
     <ds:schemaRef ds:uri="http://schemas.openxmlformats.org/officeDocument/2006/bibliography"/>
   </ds:schemaRefs>

</xml_diff>